<commit_message>
Created class for leaderboards/sign-in management
</commit_message>
<xml_diff>
--- a/github_link and readme.docx
+++ b/github_link and readme.docx
@@ -3,6 +3,43 @@
 <w:document xmlns:wpc="http://schemas.microsoft.com/office/word/2010/wordprocessingCanvas" xmlns:mo="http://schemas.microsoft.com/office/mac/office/2008/main" xmlns:mc="http://schemas.openxmlformats.org/markup-compatibility/2006" xmlns:mv="urn:schemas-microsoft-com:mac:vml" xmlns:o="urn:schemas-microsoft-com:office:office" xmlns:r="http://schemas.openxmlformats.org/officeDocument/2006/relationships" xmlns:m="http://schemas.openxmlformats.org/officeDocument/2006/math" xmlns:v="urn:schemas-microsoft-com:vml" xmlns:wp14="http://schemas.microsoft.com/office/word/2010/wordprocessingDrawing" xmlns:wp="http://schemas.openxmlformats.org/drawingml/2006/wordprocessingDrawing" xmlns:w10="urn:schemas-microsoft-com:office:word" xmlns:w="http://schemas.openxmlformats.org/wordprocessingml/2006/main" xmlns:w14="http://schemas.microsoft.com/office/word/2010/wordml" xmlns:wpg="http://schemas.microsoft.com/office/word/2010/wordprocessingGroup" xmlns:wpi="http://schemas.microsoft.com/office/word/2010/wordprocessingInk" xmlns:wne="http://schemas.microsoft.com/office/word/2006/wordml" xmlns:wps="http://schemas.microsoft.com/office/word/2010/wordprocessingShape" mc:Ignorable="w14 wp14">
   <w:body>
     <w:p>
+      <w:proofErr w:type="spellStart"/>
+      <w:r>
+        <w:rPr>
+          <w:rFonts w:ascii="Helvetica" w:hAnsi="Helvetica" w:cs="Helvetica"/>
+        </w:rPr>
+        <w:t>Git</w:t>
+      </w:r>
+      <w:proofErr w:type="spellEnd"/>
+      <w:r>
+        <w:rPr>
+          <w:rFonts w:ascii="Helvetica" w:hAnsi="Helvetica" w:cs="Helvetica"/>
+        </w:rPr>
+        <w:t xml:space="preserve"> Hub: </w:t>
+      </w:r>
+      <w:r>
+        <w:rPr>
+          <w:rFonts w:ascii="Helvetica" w:hAnsi="Helvetica" w:cs="Helvetica"/>
+          <w:b/>
+        </w:rPr>
+        <w:t>https://github.com/scottcaruso/MGD1402/tree/IAD1403</w:t>
+      </w:r>
+    </w:p>
+    <w:p>
+      <w:pPr>
+        <w:rPr>
+          <w:rFonts w:ascii="Helvetica" w:hAnsi="Helvetica" w:cs="Helvetica"/>
+        </w:rPr>
+      </w:pPr>
+    </w:p>
+    <w:p>
+      <w:pPr>
+        <w:rPr>
+          <w:rFonts w:ascii="Helvetica" w:hAnsi="Helvetica" w:cs="Helvetica"/>
+        </w:rPr>
+      </w:pPr>
+    </w:p>
+    <w:p>
       <w:pPr>
         <w:rPr>
           <w:rFonts w:ascii="Helvetica" w:hAnsi="Helvetica" w:cs="Helvetica"/>
@@ -48,72 +85,8 @@
         </w:rPr>
         <w:t xml:space="preserve"> Retina.</w:t>
       </w:r>
-    </w:p>
-    <w:p>
-      <w:pPr>
-        <w:rPr>
-          <w:rFonts w:ascii="Helvetica" w:hAnsi="Helvetica" w:cs="Helvetica"/>
-        </w:rPr>
-      </w:pPr>
-    </w:p>
-    <w:p>
-      <w:pPr>
-        <w:rPr>
-          <w:rFonts w:ascii="Helvetica" w:hAnsi="Helvetica" w:cs="Helvetica"/>
-        </w:rPr>
-      </w:pPr>
-      <w:r>
-        <w:rPr>
-          <w:rFonts w:ascii="Helvetica" w:hAnsi="Helvetica" w:cs="Helvetica"/>
-        </w:rPr>
-        <w:t xml:space="preserve">At some point during my last day of development, the background images stopped rendering in the proper resolution. I have no idea why, and I am out of time before I need to go to work, so I had to programmatically scale the background in order to make it appropriate for both devices. I will continue to work on this and have a proper solution using </w:t>
-      </w:r>
-      <w:proofErr w:type="gramStart"/>
-      <w:r>
-        <w:rPr>
-          <w:rFonts w:ascii="Helvetica" w:hAnsi="Helvetica" w:cs="Helvetica"/>
-        </w:rPr>
-        <w:t>appropriately-named</w:t>
-      </w:r>
-      <w:proofErr w:type="gramEnd"/>
-      <w:r>
-        <w:rPr>
-          <w:rFonts w:ascii="Helvetica" w:hAnsi="Helvetica" w:cs="Helvetica"/>
-        </w:rPr>
-        <w:t xml:space="preserve"> background sprites for the final submission next week.</w:t>
-      </w:r>
       <w:bookmarkStart w:id="0" w:name="_GoBack"/>
       <w:bookmarkEnd w:id="0"/>
-    </w:p>
-    <w:p>
-      <w:pPr>
-        <w:rPr>
-          <w:rFonts w:ascii="Helvetica" w:hAnsi="Helvetica" w:cs="Helvetica"/>
-        </w:rPr>
-      </w:pPr>
-    </w:p>
-    <w:p>
-      <w:proofErr w:type="spellStart"/>
-      <w:r>
-        <w:rPr>
-          <w:rFonts w:ascii="Helvetica" w:hAnsi="Helvetica" w:cs="Helvetica"/>
-        </w:rPr>
-        <w:t>Git</w:t>
-      </w:r>
-      <w:proofErr w:type="spellEnd"/>
-      <w:r>
-        <w:rPr>
-          <w:rFonts w:ascii="Helvetica" w:hAnsi="Helvetica" w:cs="Helvetica"/>
-        </w:rPr>
-        <w:t xml:space="preserve"> Hub: </w:t>
-      </w:r>
-      <w:r>
-        <w:rPr>
-          <w:rFonts w:ascii="Helvetica" w:hAnsi="Helvetica" w:cs="Helvetica"/>
-          <w:b/>
-        </w:rPr>
-        <w:t>https://github.com/scottcaruso/MGD1402/tree/master/MGD1402</w:t>
-      </w:r>
     </w:p>
     <w:sectPr>
       <w:pgSz w:w="12240" w:h="15840"/>

</xml_diff>